<commit_message>
Added date of last update for MHC and Titin Gel Running Protocols
Adding date of last update for MHC and Titin Gel Running Protocols.
</commit_message>
<xml_diff>
--- a/Biochemistry/Electrophoresis & Immunoblotting/Gel Running Protocols/MHC_Gel_Running_Protocol.docx
+++ b/Biochemistry/Electrophoresis & Immunoblotting/Gel Running Protocols/MHC_Gel_Running_Protocol.docx
@@ -4,14 +4,15 @@
   <w:body>
     <w:p>
       <w:pPr>
+        <w:spacing w:after="360"/>
         <w:jc w:val="center"/>
         <w:rPr>
           <w:rFonts w:ascii="Arial" w:hAnsi="Arial" w:cs="Arial"/>
           <w:b/>
           <w:bCs/>
           <w:color w:val="000000" w:themeColor="text1"/>
-          <w:sz w:val="22"/>
-          <w:szCs w:val="22"/>
+          <w:sz w:val="28"/>
+          <w:szCs w:val="28"/>
         </w:rPr>
       </w:pPr>
       <w:r>
@@ -20,8 +21,8 @@
           <w:b/>
           <w:bCs/>
           <w:color w:val="000000" w:themeColor="text1"/>
-          <w:sz w:val="22"/>
-          <w:szCs w:val="22"/>
+          <w:sz w:val="28"/>
+          <w:szCs w:val="28"/>
         </w:rPr>
         <w:t>Myosin Heavy Chain</w:t>
       </w:r>
@@ -31,8 +32,8 @@
           <w:b/>
           <w:bCs/>
           <w:color w:val="000000" w:themeColor="text1"/>
-          <w:sz w:val="22"/>
-          <w:szCs w:val="22"/>
+          <w:sz w:val="28"/>
+          <w:szCs w:val="28"/>
         </w:rPr>
         <w:t xml:space="preserve"> Gel Running Protocol</w:t>
       </w:r>
@@ -181,19 +182,8 @@
           <w:sz w:val="22"/>
           <w:szCs w:val="22"/>
         </w:rPr>
-        <w:t xml:space="preserve">Putting the glass plates on the gel caster unit to create the gel- glass </w:t>
-      </w:r>
-      <w:proofErr w:type="gramStart"/>
-      <w:r>
-        <w:rPr>
-          <w:rFonts w:ascii="Arial" w:hAnsi="Arial" w:cs="Arial"/>
-          <w:color w:val="000000" w:themeColor="text1"/>
-          <w:sz w:val="22"/>
-          <w:szCs w:val="22"/>
-        </w:rPr>
-        <w:t>sandwich</w:t>
-      </w:r>
-      <w:proofErr w:type="gramEnd"/>
+        <w:t>Putting the glass plates on the gel caster unit to create the gel- glass sandwich</w:t>
+      </w:r>
     </w:p>
     <w:p>
       <w:pPr>
@@ -322,19 +312,8 @@
           <w:sz w:val="22"/>
           <w:szCs w:val="22"/>
         </w:rPr>
-        <w:t xml:space="preserve">Make it tighter, but not too </w:t>
-      </w:r>
-      <w:proofErr w:type="gramStart"/>
-      <w:r>
-        <w:rPr>
-          <w:rFonts w:ascii="Arial" w:hAnsi="Arial" w:cs="Arial"/>
-          <w:color w:val="000000" w:themeColor="text1"/>
-          <w:sz w:val="22"/>
-          <w:szCs w:val="22"/>
-        </w:rPr>
-        <w:t>tight</w:t>
-      </w:r>
-      <w:proofErr w:type="gramEnd"/>
+        <w:t>Make it tighter, but not too tight</w:t>
+      </w:r>
     </w:p>
     <w:p>
       <w:pPr>
@@ -538,7 +517,7 @@
         </w:rPr>
         <w:t>30% bis-Acrylamide (</w:t>
       </w:r>
-      <w:hyperlink r:id="rId5" w:history="1">
+      <w:hyperlink r:id="rId7" w:history="1">
         <w:r>
           <w:rPr>
             <w:rStyle w:val="Hyperlink"/>
@@ -749,7 +728,7 @@
         </w:rPr>
         <w:t>TEMED (</w:t>
       </w:r>
-      <w:hyperlink r:id="rId6" w:history="1">
+      <w:hyperlink r:id="rId8" w:history="1">
         <w:r>
           <w:rPr>
             <w:rStyle w:val="Hyperlink"/>
@@ -1122,7 +1101,6 @@
               </w:rPr>
               <w:t xml:space="preserve">L * </w:t>
             </w:r>
-            <w:proofErr w:type="gramStart"/>
             <w:r>
               <w:rPr>
                 <w:rFonts w:ascii="Arial" w:hAnsi="Arial" w:cs="Arial"/>
@@ -1141,7 +1119,6 @@
               </w:rPr>
               <w:t xml:space="preserve"> )</w:t>
             </w:r>
-            <w:proofErr w:type="gramEnd"/>
           </w:p>
         </w:tc>
         <w:tc>
@@ -1373,7 +1350,6 @@
               </w:rPr>
               <w:t xml:space="preserve">L * </w:t>
             </w:r>
-            <w:proofErr w:type="gramStart"/>
             <w:r>
               <w:rPr>
                 <w:rFonts w:ascii="Arial" w:hAnsi="Arial" w:cs="Arial"/>
@@ -1392,7 +1368,6 @@
               </w:rPr>
               <w:t xml:space="preserve"> )</w:t>
             </w:r>
-            <w:proofErr w:type="gramEnd"/>
           </w:p>
         </w:tc>
         <w:tc>
@@ -1615,7 +1590,6 @@
               </w:rPr>
               <w:t xml:space="preserve">L * </w:t>
             </w:r>
-            <w:proofErr w:type="gramStart"/>
             <w:r>
               <w:rPr>
                 <w:rFonts w:ascii="Arial" w:hAnsi="Arial" w:cs="Arial"/>
@@ -1634,7 +1608,6 @@
               </w:rPr>
               <w:t xml:space="preserve"> )</w:t>
             </w:r>
-            <w:proofErr w:type="gramEnd"/>
           </w:p>
         </w:tc>
         <w:tc>
@@ -1873,19 +1846,8 @@
                 <w:sz w:val="22"/>
                 <w:szCs w:val="22"/>
               </w:rPr>
-              <w:t xml:space="preserve">mL * </w:t>
-            </w:r>
-            <w:proofErr w:type="gramStart"/>
-            <w:r>
-              <w:rPr>
-                <w:rFonts w:ascii="Arial" w:hAnsi="Arial" w:cs="Arial"/>
-                <w:color w:val="000000"/>
-                <w:sz w:val="22"/>
-                <w:szCs w:val="22"/>
-              </w:rPr>
-              <w:t>2 )</w:t>
-            </w:r>
-            <w:proofErr w:type="gramEnd"/>
+              <w:t>mL * 2 )</w:t>
+            </w:r>
           </w:p>
         </w:tc>
         <w:tc>
@@ -2577,19 +2539,9 @@
           <w:sz w:val="22"/>
           <w:szCs w:val="22"/>
         </w:rPr>
-        <w:t xml:space="preserve">Repeat for second </w:t>
-      </w:r>
-      <w:proofErr w:type="gramStart"/>
-      <w:r>
-        <w:rPr>
-          <w:rFonts w:ascii="Arial" w:hAnsi="Arial" w:cs="Arial"/>
-          <w:color w:val="000000" w:themeColor="text1"/>
-          <w:sz w:val="22"/>
-          <w:szCs w:val="22"/>
-        </w:rPr>
-        <w:t>gel</w:t>
-      </w:r>
-      <w:proofErr w:type="gramEnd"/>
+        <w:lastRenderedPageBreak/>
+        <w:t>Repeat for second gel</w:t>
+      </w:r>
     </w:p>
     <w:p>
       <w:pPr>
@@ -2613,7 +2565,6 @@
           <w:sz w:val="22"/>
           <w:szCs w:val="22"/>
         </w:rPr>
-        <w:lastRenderedPageBreak/>
         <w:t xml:space="preserve">Using a transfer pipette, quickly draw up Iso-Butanol (STAY ABOVE THE WATER LINE to ensure you only take Iso-Butanol and add 5 or so mL to the same left top corner. Repeat for both gels. </w:t>
       </w:r>
     </w:p>
@@ -2739,7 +2690,6 @@
         </w:rPr>
         <w:t xml:space="preserve">After the gel is hardened dump the iso-butanol, and wipe down in-between the plates with </w:t>
       </w:r>
-      <w:proofErr w:type="spellStart"/>
       <w:r>
         <w:rPr>
           <w:rFonts w:ascii="Arial" w:hAnsi="Arial" w:cs="Arial"/>
@@ -2774,17 +2724,7 @@
           <w:sz w:val="22"/>
           <w:szCs w:val="22"/>
         </w:rPr>
-        <w:t>ipes</w:t>
-      </w:r>
-      <w:proofErr w:type="spellEnd"/>
-      <w:r>
-        <w:rPr>
-          <w:rFonts w:ascii="Arial" w:hAnsi="Arial" w:cs="Arial"/>
-          <w:color w:val="000000" w:themeColor="text1"/>
-          <w:sz w:val="22"/>
-          <w:szCs w:val="22"/>
-        </w:rPr>
-        <w:t xml:space="preserve">. Ensure the inside is clean and dry. </w:t>
+        <w:t xml:space="preserve">ipes. Ensure the inside is clean and dry. </w:t>
       </w:r>
     </w:p>
     <w:p>
@@ -4075,126 +4015,16 @@
           <w:sz w:val="22"/>
           <w:szCs w:val="22"/>
         </w:rPr>
-        <w:t xml:space="preserve">The </w:t>
-      </w:r>
-      <w:r>
-        <w:rPr>
-          <w:rFonts w:ascii="Arial" w:hAnsi="Arial" w:cs="Arial"/>
-          <w:color w:val="000000" w:themeColor="text1"/>
-          <w:sz w:val="22"/>
-          <w:szCs w:val="22"/>
-        </w:rPr>
-        <w:t>inclusion of</w:t>
-      </w:r>
-      <w:r>
-        <w:rPr>
-          <w:rFonts w:ascii="Arial" w:hAnsi="Arial" w:cs="Arial"/>
-          <w:color w:val="000000" w:themeColor="text1"/>
-          <w:sz w:val="22"/>
-          <w:szCs w:val="22"/>
-        </w:rPr>
-        <w:t xml:space="preserve"> stacking dye in the stacking gel does not interfere</w:t>
-      </w:r>
-      <w:r>
-        <w:rPr>
-          <w:rFonts w:ascii="Arial" w:hAnsi="Arial" w:cs="Arial"/>
-          <w:color w:val="000000" w:themeColor="text1"/>
-          <w:sz w:val="22"/>
-          <w:szCs w:val="22"/>
-        </w:rPr>
-        <w:t xml:space="preserve"> </w:t>
-      </w:r>
-      <w:r>
-        <w:rPr>
-          <w:rFonts w:ascii="Arial" w:hAnsi="Arial" w:cs="Arial"/>
-          <w:color w:val="000000" w:themeColor="text1"/>
-          <w:sz w:val="22"/>
-          <w:szCs w:val="22"/>
-        </w:rPr>
-        <w:t>with the gel polymerization or alter the run characteristics</w:t>
-      </w:r>
-      <w:r>
-        <w:rPr>
-          <w:rFonts w:ascii="Arial" w:hAnsi="Arial" w:cs="Arial"/>
-          <w:color w:val="000000" w:themeColor="text1"/>
-          <w:sz w:val="22"/>
-          <w:szCs w:val="22"/>
-        </w:rPr>
-        <w:t xml:space="preserve"> </w:t>
-      </w:r>
-      <w:r>
-        <w:rPr>
-          <w:rFonts w:ascii="Arial" w:hAnsi="Arial" w:cs="Arial"/>
-          <w:color w:val="000000" w:themeColor="text1"/>
-          <w:sz w:val="22"/>
-          <w:szCs w:val="22"/>
-        </w:rPr>
-        <w:t>of the gels. However, it allows better visualization</w:t>
-      </w:r>
-      <w:r>
-        <w:rPr>
-          <w:rFonts w:ascii="Arial" w:hAnsi="Arial" w:cs="Arial"/>
-          <w:color w:val="000000" w:themeColor="text1"/>
-          <w:sz w:val="22"/>
-          <w:szCs w:val="22"/>
-        </w:rPr>
-        <w:t xml:space="preserve"> </w:t>
-      </w:r>
-      <w:r>
-        <w:rPr>
-          <w:rFonts w:ascii="Arial" w:hAnsi="Arial" w:cs="Arial"/>
-          <w:color w:val="000000" w:themeColor="text1"/>
-          <w:sz w:val="22"/>
-          <w:szCs w:val="22"/>
-        </w:rPr>
-        <w:t>of the loading wells and the careful deposit of sample in</w:t>
-      </w:r>
-      <w:r>
-        <w:rPr>
-          <w:rFonts w:ascii="Arial" w:hAnsi="Arial" w:cs="Arial"/>
-          <w:color w:val="000000" w:themeColor="text1"/>
-          <w:sz w:val="22"/>
-          <w:szCs w:val="22"/>
-        </w:rPr>
-        <w:t xml:space="preserve"> </w:t>
-      </w:r>
-      <w:r>
-        <w:rPr>
-          <w:rFonts w:ascii="Arial" w:hAnsi="Arial" w:cs="Arial"/>
-          <w:color w:val="000000" w:themeColor="text1"/>
-          <w:sz w:val="22"/>
-          <w:szCs w:val="22"/>
-        </w:rPr>
-        <w:t xml:space="preserve">the base of the </w:t>
-      </w:r>
-      <w:proofErr w:type="gramStart"/>
-      <w:r>
-        <w:rPr>
-          <w:rFonts w:ascii="Arial" w:hAnsi="Arial" w:cs="Arial"/>
-          <w:color w:val="000000" w:themeColor="text1"/>
-          <w:sz w:val="22"/>
-          <w:szCs w:val="22"/>
-        </w:rPr>
-        <w:t>well.</w:t>
-      </w:r>
-      <w:r>
-        <w:rPr>
-          <w:rFonts w:ascii="Arial" w:hAnsi="Arial" w:cs="Arial"/>
-          <w:color w:val="000000" w:themeColor="text1"/>
-          <w:sz w:val="22"/>
-          <w:szCs w:val="22"/>
-        </w:rPr>
-        <w:t>*</w:t>
-      </w:r>
-      <w:proofErr w:type="gramEnd"/>
-      <w:r>
-        <w:rPr>
-          <w:rFonts w:ascii="Arial" w:hAnsi="Arial" w:cs="Arial"/>
-          <w:color w:val="000000" w:themeColor="text1"/>
-          <w:sz w:val="22"/>
-          <w:szCs w:val="22"/>
-        </w:rPr>
-        <w:t>*</w:t>
+        <w:t>The inclusion of stacking dye in the stacking gel does not interfere with the gel polymerization or alter the run characteristics of the gels. However, it allows better visualization of the loading wells and the careful deposit of sample in the base of the well.</w:t>
+      </w:r>
+      <w:r>
+        <w:rPr>
+          <w:rFonts w:ascii="Arial" w:hAnsi="Arial" w:cs="Arial"/>
+          <w:color w:val="000000" w:themeColor="text1"/>
+          <w:sz w:val="22"/>
+          <w:szCs w:val="22"/>
+        </w:rPr>
+        <w:t>**</w:t>
       </w:r>
     </w:p>
     <w:p>
@@ -4232,27 +4062,7 @@
           <w:sz w:val="22"/>
           <w:szCs w:val="22"/>
         </w:rPr>
-        <w:t xml:space="preserve">Once both gels are poured, quickly grab the gel </w:t>
-      </w:r>
-      <w:proofErr w:type="gramStart"/>
-      <w:r>
-        <w:rPr>
-          <w:rFonts w:ascii="Arial" w:hAnsi="Arial" w:cs="Arial"/>
-          <w:color w:val="000000" w:themeColor="text1"/>
-          <w:sz w:val="22"/>
-          <w:szCs w:val="22"/>
-        </w:rPr>
-        <w:t>combs</w:t>
-      </w:r>
-      <w:proofErr w:type="gramEnd"/>
-      <w:r>
-        <w:rPr>
-          <w:rFonts w:ascii="Arial" w:hAnsi="Arial" w:cs="Arial"/>
-          <w:color w:val="000000" w:themeColor="text1"/>
-          <w:sz w:val="22"/>
-          <w:szCs w:val="22"/>
-        </w:rPr>
-        <w:t xml:space="preserve"> and place them into each gel BUT only pushing them down until you have wells that are roughly 1 centimeter deep. </w:t>
+        <w:t xml:space="preserve">Once both gels are poured, quickly grab the gel combs and place them into each gel BUT only pushing them down until you have wells that are roughly 1 centimeter deep. </w:t>
       </w:r>
     </w:p>
     <w:p>
@@ -4493,7 +4303,7 @@
         </w:rPr>
         <w:t xml:space="preserve">Take 600 mL of your Electrophoresis Buffer and add 10 mM </w:t>
       </w:r>
-      <w:hyperlink r:id="rId7" w:history="1">
+      <w:hyperlink r:id="rId9" w:history="1">
         <w:r>
           <w:rPr>
             <w:rStyle w:val="Hyperlink"/>
@@ -4592,6 +4402,7 @@
           <w:sz w:val="22"/>
           <w:szCs w:val="22"/>
         </w:rPr>
+        <w:lastRenderedPageBreak/>
         <w:t>Take desired samples out and place in the bucket of dry ice. You will begin thawing the samples only when the gels are ready to load.</w:t>
       </w:r>
     </w:p>
@@ -4616,28 +4427,7 @@
           <w:sz w:val="22"/>
           <w:szCs w:val="22"/>
         </w:rPr>
-        <w:lastRenderedPageBreak/>
-        <w:t>Take the gels out of the fridge and remove them from the stands/</w:t>
-      </w:r>
-      <w:proofErr w:type="gramStart"/>
-      <w:r>
-        <w:rPr>
-          <w:rFonts w:ascii="Arial" w:hAnsi="Arial" w:cs="Arial"/>
-          <w:color w:val="000000" w:themeColor="text1"/>
-          <w:sz w:val="22"/>
-          <w:szCs w:val="22"/>
-        </w:rPr>
-        <w:t>caster</w:t>
-      </w:r>
-      <w:proofErr w:type="gramEnd"/>
-      <w:r>
-        <w:rPr>
-          <w:rFonts w:ascii="Arial" w:hAnsi="Arial" w:cs="Arial"/>
-          <w:color w:val="000000" w:themeColor="text1"/>
-          <w:sz w:val="22"/>
-          <w:szCs w:val="22"/>
-        </w:rPr>
-        <w:t xml:space="preserve"> </w:t>
+        <w:t xml:space="preserve">Take the gels out of the fridge and remove them from the stands/caster </w:t>
       </w:r>
     </w:p>
     <w:p>
@@ -4769,19 +4559,8 @@
           <w:sz w:val="22"/>
           <w:szCs w:val="22"/>
         </w:rPr>
-        <w:t xml:space="preserve">Now that the gel is ready to load, place the sample on </w:t>
-      </w:r>
-      <w:proofErr w:type="gramStart"/>
-      <w:r>
-        <w:rPr>
-          <w:rFonts w:ascii="Arial" w:hAnsi="Arial" w:cs="Arial"/>
-          <w:color w:val="000000" w:themeColor="text1"/>
-          <w:sz w:val="22"/>
-          <w:szCs w:val="22"/>
-        </w:rPr>
-        <w:t>ice</w:t>
-      </w:r>
-      <w:proofErr w:type="gramEnd"/>
+        <w:t>Now that the gel is ready to load, place the sample on ice</w:t>
+      </w:r>
     </w:p>
     <w:p>
       <w:pPr>
@@ -4804,19 +4583,8 @@
           <w:sz w:val="22"/>
           <w:szCs w:val="22"/>
         </w:rPr>
-        <w:t xml:space="preserve">Once samples are thawed, Vortex each one directly prior to loading it into the </w:t>
-      </w:r>
-      <w:proofErr w:type="gramStart"/>
-      <w:r>
-        <w:rPr>
-          <w:rFonts w:ascii="Arial" w:hAnsi="Arial" w:cs="Arial"/>
-          <w:color w:val="000000" w:themeColor="text1"/>
-          <w:sz w:val="22"/>
-          <w:szCs w:val="22"/>
-        </w:rPr>
-        <w:t>gel</w:t>
-      </w:r>
-      <w:proofErr w:type="gramEnd"/>
+        <w:t>Once samples are thawed, Vortex each one directly prior to loading it into the gel</w:t>
+      </w:r>
     </w:p>
     <w:p>
       <w:pPr>
@@ -4905,19 +4673,8 @@
           <w:sz w:val="22"/>
           <w:szCs w:val="22"/>
         </w:rPr>
-        <w:t xml:space="preserve">Connect the Electrophoresis chamber with the voltage </w:t>
-      </w:r>
-      <w:proofErr w:type="gramStart"/>
-      <w:r>
-        <w:rPr>
-          <w:rFonts w:ascii="Arial" w:hAnsi="Arial" w:cs="Arial"/>
-          <w:color w:val="000000" w:themeColor="text1"/>
-          <w:sz w:val="22"/>
-          <w:szCs w:val="22"/>
-        </w:rPr>
-        <w:t>system</w:t>
-      </w:r>
-      <w:proofErr w:type="gramEnd"/>
+        <w:t>Connect the Electrophoresis chamber with the voltage system</w:t>
+      </w:r>
     </w:p>
     <w:p>
       <w:pPr>
@@ -4940,27 +4697,7 @@
           <w:sz w:val="22"/>
           <w:szCs w:val="22"/>
         </w:rPr>
-        <w:t xml:space="preserve">Make sure you connect positive and negative (red to red / black to black) correctly, if you don’t the proteins will run up not down. </w:t>
-      </w:r>
-      <w:proofErr w:type="gramStart"/>
-      <w:r>
-        <w:rPr>
-          <w:rFonts w:ascii="Arial" w:hAnsi="Arial" w:cs="Arial"/>
-          <w:color w:val="000000" w:themeColor="text1"/>
-          <w:sz w:val="22"/>
-          <w:szCs w:val="22"/>
-        </w:rPr>
-        <w:t>This sucks</w:t>
-      </w:r>
-      <w:proofErr w:type="gramEnd"/>
-      <w:r>
-        <w:rPr>
-          <w:rFonts w:ascii="Arial" w:hAnsi="Arial" w:cs="Arial"/>
-          <w:color w:val="000000" w:themeColor="text1"/>
-          <w:sz w:val="22"/>
-          <w:szCs w:val="22"/>
-        </w:rPr>
-        <w:t>…</w:t>
+        <w:t>Make sure you connect positive and negative (red to red / black to black) correctly, if you don’t the proteins will run up not down. This sucks…</w:t>
       </w:r>
     </w:p>
     <w:p>
@@ -5179,13 +4916,130 @@
     </w:p>
     <w:p/>
     <w:sectPr>
+      <w:headerReference w:type="even" r:id="rId10"/>
+      <w:headerReference w:type="default" r:id="rId11"/>
+      <w:footerReference w:type="even" r:id="rId12"/>
+      <w:footerReference w:type="default" r:id="rId13"/>
+      <w:headerReference w:type="first" r:id="rId14"/>
+      <w:footerReference w:type="first" r:id="rId15"/>
       <w:pgSz w:w="12240" w:h="15840"/>
       <w:pgMar w:top="1440" w:right="1440" w:bottom="1440" w:left="1440" w:header="720" w:footer="720" w:gutter="0"/>
       <w:cols w:space="720"/>
+      <w:titlePg/>
       <w:docGrid w:linePitch="360"/>
     </w:sectPr>
   </w:body>
 </w:document>
+</file>
+
+<file path=word/endnotes.xml><?xml version="1.0" encoding="utf-8"?>
+<w:endnotes xmlns:wpc="http://schemas.microsoft.com/office/word/2010/wordprocessingCanvas" xmlns:cx="http://schemas.microsoft.com/office/drawing/2014/chartex" xmlns:cx1="http://schemas.microsoft.com/office/drawing/2015/9/8/chartex" xmlns:cx2="http://schemas.microsoft.com/office/drawing/2015/10/21/chartex" xmlns:cx3="http://schemas.microsoft.com/office/drawing/2016/5/9/chartex" xmlns:cx4="http://schemas.microsoft.com/office/drawing/2016/5/10/chartex" xmlns:cx5="http://schemas.microsoft.com/office/drawing/2016/5/11/chartex" xmlns:cx6="http://schemas.microsoft.com/office/drawing/2016/5/12/chartex" xmlns:cx7="http://schemas.microsoft.com/office/drawing/2016/5/13/chartex" xmlns:cx8="http://schemas.microsoft.com/office/drawing/2016/5/14/chartex" xmlns:mc="http://schemas.openxmlformats.org/markup-compatibility/2006" xmlns:aink="http://schemas.microsoft.com/office/drawing/2016/ink" xmlns:am3d="http://schemas.microsoft.com/office/drawing/2017/model3d" xmlns:o="urn:schemas-microsoft-com:office:office" xmlns:oel="http://schemas.microsoft.com/office/2019/extlst" xmlns:r="http://schemas.openxmlformats.org/officeDocument/2006/relationships" xmlns:m="http://schemas.openxmlformats.org/officeDocument/2006/math" xmlns:v="urn:schemas-microsoft-com:vml" xmlns:wp14="http://schemas.microsoft.com/office/word/2010/wordprocessingDrawing" xmlns:wp="http://schemas.openxmlformats.org/drawingml/2006/wordprocessingDrawing" xmlns:w10="urn:schemas-microsoft-com:office:word" xmlns:w="http://schemas.openxmlformats.org/wordprocessingml/2006/main" xmlns:w14="http://schemas.microsoft.com/office/word/2010/wordml" xmlns:w15="http://schemas.microsoft.com/office/word/2012/wordml" xmlns:w16cex="http://schemas.microsoft.com/office/word/2018/wordml/cex" xmlns:w16cid="http://schemas.microsoft.com/office/word/2016/wordml/cid" xmlns:w16="http://schemas.microsoft.com/office/word/2018/wordml" xmlns:w16sdtdh="http://schemas.microsoft.com/office/word/2020/wordml/sdtdatahash" xmlns:w16se="http://schemas.microsoft.com/office/word/2015/wordml/symex" xmlns:wpg="http://schemas.microsoft.com/office/word/2010/wordprocessingGroup" xmlns:wpi="http://schemas.microsoft.com/office/word/2010/wordprocessingInk" xmlns:wne="http://schemas.microsoft.com/office/word/2006/wordml" xmlns:wps="http://schemas.microsoft.com/office/word/2010/wordprocessingShape" mc:Ignorable="w14 w15 w16se w16cid w16 w16cex w16sdtdh wp14">
+  <w:endnote w:type="separator" w:id="-1">
+    <w:p>
+      <w:r>
+        <w:separator/>
+      </w:r>
+    </w:p>
+  </w:endnote>
+  <w:endnote w:type="continuationSeparator" w:id="0">
+    <w:p>
+      <w:r>
+        <w:continuationSeparator/>
+      </w:r>
+    </w:p>
+  </w:endnote>
+</w:endnotes>
+</file>
+
+<file path=word/footer1.xml><?xml version="1.0" encoding="utf-8"?>
+<w:ftr xmlns:wpc="http://schemas.microsoft.com/office/word/2010/wordprocessingCanvas" xmlns:cx="http://schemas.microsoft.com/office/drawing/2014/chartex" xmlns:cx1="http://schemas.microsoft.com/office/drawing/2015/9/8/chartex" xmlns:cx2="http://schemas.microsoft.com/office/drawing/2015/10/21/chartex" xmlns:cx3="http://schemas.microsoft.com/office/drawing/2016/5/9/chartex" xmlns:cx4="http://schemas.microsoft.com/office/drawing/2016/5/10/chartex" xmlns:cx5="http://schemas.microsoft.com/office/drawing/2016/5/11/chartex" xmlns:cx6="http://schemas.microsoft.com/office/drawing/2016/5/12/chartex" xmlns:cx7="http://schemas.microsoft.com/office/drawing/2016/5/13/chartex" xmlns:cx8="http://schemas.microsoft.com/office/drawing/2016/5/14/chartex" xmlns:mc="http://schemas.openxmlformats.org/markup-compatibility/2006" xmlns:aink="http://schemas.microsoft.com/office/drawing/2016/ink" xmlns:am3d="http://schemas.microsoft.com/office/drawing/2017/model3d" xmlns:o="urn:schemas-microsoft-com:office:office" xmlns:oel="http://schemas.microsoft.com/office/2019/extlst" xmlns:r="http://schemas.openxmlformats.org/officeDocument/2006/relationships" xmlns:m="http://schemas.openxmlformats.org/officeDocument/2006/math" xmlns:v="urn:schemas-microsoft-com:vml" xmlns:wp14="http://schemas.microsoft.com/office/word/2010/wordprocessingDrawing" xmlns:wp="http://schemas.openxmlformats.org/drawingml/2006/wordprocessingDrawing" xmlns:w10="urn:schemas-microsoft-com:office:word" xmlns:w="http://schemas.openxmlformats.org/wordprocessingml/2006/main" xmlns:w14="http://schemas.microsoft.com/office/word/2010/wordml" xmlns:w15="http://schemas.microsoft.com/office/word/2012/wordml" xmlns:w16cex="http://schemas.microsoft.com/office/word/2018/wordml/cex" xmlns:w16cid="http://schemas.microsoft.com/office/word/2016/wordml/cid" xmlns:w16="http://schemas.microsoft.com/office/word/2018/wordml" xmlns:w16sdtdh="http://schemas.microsoft.com/office/word/2020/wordml/sdtdatahash" xmlns:w16se="http://schemas.microsoft.com/office/word/2015/wordml/symex" xmlns:wpg="http://schemas.microsoft.com/office/word/2010/wordprocessingGroup" xmlns:wpi="http://schemas.microsoft.com/office/word/2010/wordprocessingInk" xmlns:wne="http://schemas.microsoft.com/office/word/2006/wordml" xmlns:wps="http://schemas.microsoft.com/office/word/2010/wordprocessingShape" mc:Ignorable="w14 w15 w16se w16cid w16 w16cex w16sdtdh wp14">
+  <w:p>
+    <w:pPr>
+      <w:pStyle w:val="Footer"/>
+    </w:pPr>
+  </w:p>
+</w:ftr>
+</file>
+
+<file path=word/footer2.xml><?xml version="1.0" encoding="utf-8"?>
+<w:ftr xmlns:wpc="http://schemas.microsoft.com/office/word/2010/wordprocessingCanvas" xmlns:cx="http://schemas.microsoft.com/office/drawing/2014/chartex" xmlns:cx1="http://schemas.microsoft.com/office/drawing/2015/9/8/chartex" xmlns:cx2="http://schemas.microsoft.com/office/drawing/2015/10/21/chartex" xmlns:cx3="http://schemas.microsoft.com/office/drawing/2016/5/9/chartex" xmlns:cx4="http://schemas.microsoft.com/office/drawing/2016/5/10/chartex" xmlns:cx5="http://schemas.microsoft.com/office/drawing/2016/5/11/chartex" xmlns:cx6="http://schemas.microsoft.com/office/drawing/2016/5/12/chartex" xmlns:cx7="http://schemas.microsoft.com/office/drawing/2016/5/13/chartex" xmlns:cx8="http://schemas.microsoft.com/office/drawing/2016/5/14/chartex" xmlns:mc="http://schemas.openxmlformats.org/markup-compatibility/2006" xmlns:aink="http://schemas.microsoft.com/office/drawing/2016/ink" xmlns:am3d="http://schemas.microsoft.com/office/drawing/2017/model3d" xmlns:o="urn:schemas-microsoft-com:office:office" xmlns:oel="http://schemas.microsoft.com/office/2019/extlst" xmlns:r="http://schemas.openxmlformats.org/officeDocument/2006/relationships" xmlns:m="http://schemas.openxmlformats.org/officeDocument/2006/math" xmlns:v="urn:schemas-microsoft-com:vml" xmlns:wp14="http://schemas.microsoft.com/office/word/2010/wordprocessingDrawing" xmlns:wp="http://schemas.openxmlformats.org/drawingml/2006/wordprocessingDrawing" xmlns:w10="urn:schemas-microsoft-com:office:word" xmlns:w="http://schemas.openxmlformats.org/wordprocessingml/2006/main" xmlns:w14="http://schemas.microsoft.com/office/word/2010/wordml" xmlns:w15="http://schemas.microsoft.com/office/word/2012/wordml" xmlns:w16cex="http://schemas.microsoft.com/office/word/2018/wordml/cex" xmlns:w16cid="http://schemas.microsoft.com/office/word/2016/wordml/cid" xmlns:w16="http://schemas.microsoft.com/office/word/2018/wordml" xmlns:w16sdtdh="http://schemas.microsoft.com/office/word/2020/wordml/sdtdatahash" xmlns:w16se="http://schemas.microsoft.com/office/word/2015/wordml/symex" xmlns:wpg="http://schemas.microsoft.com/office/word/2010/wordprocessingGroup" xmlns:wpi="http://schemas.microsoft.com/office/word/2010/wordprocessingInk" xmlns:wne="http://schemas.microsoft.com/office/word/2006/wordml" xmlns:wps="http://schemas.microsoft.com/office/word/2010/wordprocessingShape" mc:Ignorable="w14 w15 w16se w16cid w16 w16cex w16sdtdh wp14">
+  <w:p>
+    <w:pPr>
+      <w:pStyle w:val="Footer"/>
+    </w:pPr>
+  </w:p>
+</w:ftr>
+</file>
+
+<file path=word/footer3.xml><?xml version="1.0" encoding="utf-8"?>
+<w:ftr xmlns:wpc="http://schemas.microsoft.com/office/word/2010/wordprocessingCanvas" xmlns:cx="http://schemas.microsoft.com/office/drawing/2014/chartex" xmlns:cx1="http://schemas.microsoft.com/office/drawing/2015/9/8/chartex" xmlns:cx2="http://schemas.microsoft.com/office/drawing/2015/10/21/chartex" xmlns:cx3="http://schemas.microsoft.com/office/drawing/2016/5/9/chartex" xmlns:cx4="http://schemas.microsoft.com/office/drawing/2016/5/10/chartex" xmlns:cx5="http://schemas.microsoft.com/office/drawing/2016/5/11/chartex" xmlns:cx6="http://schemas.microsoft.com/office/drawing/2016/5/12/chartex" xmlns:cx7="http://schemas.microsoft.com/office/drawing/2016/5/13/chartex" xmlns:cx8="http://schemas.microsoft.com/office/drawing/2016/5/14/chartex" xmlns:mc="http://schemas.openxmlformats.org/markup-compatibility/2006" xmlns:aink="http://schemas.microsoft.com/office/drawing/2016/ink" xmlns:am3d="http://schemas.microsoft.com/office/drawing/2017/model3d" xmlns:o="urn:schemas-microsoft-com:office:office" xmlns:oel="http://schemas.microsoft.com/office/2019/extlst" xmlns:r="http://schemas.openxmlformats.org/officeDocument/2006/relationships" xmlns:m="http://schemas.openxmlformats.org/officeDocument/2006/math" xmlns:v="urn:schemas-microsoft-com:vml" xmlns:wp14="http://schemas.microsoft.com/office/word/2010/wordprocessingDrawing" xmlns:wp="http://schemas.openxmlformats.org/drawingml/2006/wordprocessingDrawing" xmlns:w10="urn:schemas-microsoft-com:office:word" xmlns:w="http://schemas.openxmlformats.org/wordprocessingml/2006/main" xmlns:w14="http://schemas.microsoft.com/office/word/2010/wordml" xmlns:w15="http://schemas.microsoft.com/office/word/2012/wordml" xmlns:w16cex="http://schemas.microsoft.com/office/word/2018/wordml/cex" xmlns:w16cid="http://schemas.microsoft.com/office/word/2016/wordml/cid" xmlns:w16="http://schemas.microsoft.com/office/word/2018/wordml" xmlns:w16sdtdh="http://schemas.microsoft.com/office/word/2020/wordml/sdtdatahash" xmlns:w16se="http://schemas.microsoft.com/office/word/2015/wordml/symex" xmlns:wpg="http://schemas.microsoft.com/office/word/2010/wordprocessingGroup" xmlns:wpi="http://schemas.microsoft.com/office/word/2010/wordprocessingInk" xmlns:wne="http://schemas.microsoft.com/office/word/2006/wordml" xmlns:wps="http://schemas.microsoft.com/office/word/2010/wordprocessingShape" mc:Ignorable="w14 w15 w16se w16cid w16 w16cex w16sdtdh wp14">
+  <w:p>
+    <w:pPr>
+      <w:pStyle w:val="Footer"/>
+    </w:pPr>
+  </w:p>
+</w:ftr>
+</file>
+
+<file path=word/footnotes.xml><?xml version="1.0" encoding="utf-8"?>
+<w:footnotes xmlns:wpc="http://schemas.microsoft.com/office/word/2010/wordprocessingCanvas" xmlns:cx="http://schemas.microsoft.com/office/drawing/2014/chartex" xmlns:cx1="http://schemas.microsoft.com/office/drawing/2015/9/8/chartex" xmlns:cx2="http://schemas.microsoft.com/office/drawing/2015/10/21/chartex" xmlns:cx3="http://schemas.microsoft.com/office/drawing/2016/5/9/chartex" xmlns:cx4="http://schemas.microsoft.com/office/drawing/2016/5/10/chartex" xmlns:cx5="http://schemas.microsoft.com/office/drawing/2016/5/11/chartex" xmlns:cx6="http://schemas.microsoft.com/office/drawing/2016/5/12/chartex" xmlns:cx7="http://schemas.microsoft.com/office/drawing/2016/5/13/chartex" xmlns:cx8="http://schemas.microsoft.com/office/drawing/2016/5/14/chartex" xmlns:mc="http://schemas.openxmlformats.org/markup-compatibility/2006" xmlns:aink="http://schemas.microsoft.com/office/drawing/2016/ink" xmlns:am3d="http://schemas.microsoft.com/office/drawing/2017/model3d" xmlns:o="urn:schemas-microsoft-com:office:office" xmlns:oel="http://schemas.microsoft.com/office/2019/extlst" xmlns:r="http://schemas.openxmlformats.org/officeDocument/2006/relationships" xmlns:m="http://schemas.openxmlformats.org/officeDocument/2006/math" xmlns:v="urn:schemas-microsoft-com:vml" xmlns:wp14="http://schemas.microsoft.com/office/word/2010/wordprocessingDrawing" xmlns:wp="http://schemas.openxmlformats.org/drawingml/2006/wordprocessingDrawing" xmlns:w10="urn:schemas-microsoft-com:office:word" xmlns:w="http://schemas.openxmlformats.org/wordprocessingml/2006/main" xmlns:w14="http://schemas.microsoft.com/office/word/2010/wordml" xmlns:w15="http://schemas.microsoft.com/office/word/2012/wordml" xmlns:w16cex="http://schemas.microsoft.com/office/word/2018/wordml/cex" xmlns:w16cid="http://schemas.microsoft.com/office/word/2016/wordml/cid" xmlns:w16="http://schemas.microsoft.com/office/word/2018/wordml" xmlns:w16sdtdh="http://schemas.microsoft.com/office/word/2020/wordml/sdtdatahash" xmlns:w16se="http://schemas.microsoft.com/office/word/2015/wordml/symex" xmlns:wpg="http://schemas.microsoft.com/office/word/2010/wordprocessingGroup" xmlns:wpi="http://schemas.microsoft.com/office/word/2010/wordprocessingInk" xmlns:wne="http://schemas.microsoft.com/office/word/2006/wordml" xmlns:wps="http://schemas.microsoft.com/office/word/2010/wordprocessingShape" mc:Ignorable="w14 w15 w16se w16cid w16 w16cex w16sdtdh wp14">
+  <w:footnote w:type="separator" w:id="-1">
+    <w:p>
+      <w:r>
+        <w:separator/>
+      </w:r>
+    </w:p>
+  </w:footnote>
+  <w:footnote w:type="continuationSeparator" w:id="0">
+    <w:p>
+      <w:r>
+        <w:continuationSeparator/>
+      </w:r>
+    </w:p>
+  </w:footnote>
+</w:footnotes>
+</file>
+
+<file path=word/header1.xml><?xml version="1.0" encoding="utf-8"?>
+<w:hdr xmlns:wpc="http://schemas.microsoft.com/office/word/2010/wordprocessingCanvas" xmlns:cx="http://schemas.microsoft.com/office/drawing/2014/chartex" xmlns:cx1="http://schemas.microsoft.com/office/drawing/2015/9/8/chartex" xmlns:cx2="http://schemas.microsoft.com/office/drawing/2015/10/21/chartex" xmlns:cx3="http://schemas.microsoft.com/office/drawing/2016/5/9/chartex" xmlns:cx4="http://schemas.microsoft.com/office/drawing/2016/5/10/chartex" xmlns:cx5="http://schemas.microsoft.com/office/drawing/2016/5/11/chartex" xmlns:cx6="http://schemas.microsoft.com/office/drawing/2016/5/12/chartex" xmlns:cx7="http://schemas.microsoft.com/office/drawing/2016/5/13/chartex" xmlns:cx8="http://schemas.microsoft.com/office/drawing/2016/5/14/chartex" xmlns:mc="http://schemas.openxmlformats.org/markup-compatibility/2006" xmlns:aink="http://schemas.microsoft.com/office/drawing/2016/ink" xmlns:am3d="http://schemas.microsoft.com/office/drawing/2017/model3d" xmlns:o="urn:schemas-microsoft-com:office:office" xmlns:oel="http://schemas.microsoft.com/office/2019/extlst" xmlns:r="http://schemas.openxmlformats.org/officeDocument/2006/relationships" xmlns:m="http://schemas.openxmlformats.org/officeDocument/2006/math" xmlns:v="urn:schemas-microsoft-com:vml" xmlns:wp14="http://schemas.microsoft.com/office/word/2010/wordprocessingDrawing" xmlns:wp="http://schemas.openxmlformats.org/drawingml/2006/wordprocessingDrawing" xmlns:w10="urn:schemas-microsoft-com:office:word" xmlns:w="http://schemas.openxmlformats.org/wordprocessingml/2006/main" xmlns:w14="http://schemas.microsoft.com/office/word/2010/wordml" xmlns:w15="http://schemas.microsoft.com/office/word/2012/wordml" xmlns:w16cex="http://schemas.microsoft.com/office/word/2018/wordml/cex" xmlns:w16cid="http://schemas.microsoft.com/office/word/2016/wordml/cid" xmlns:w16="http://schemas.microsoft.com/office/word/2018/wordml" xmlns:w16sdtdh="http://schemas.microsoft.com/office/word/2020/wordml/sdtdatahash" xmlns:w16se="http://schemas.microsoft.com/office/word/2015/wordml/symex" xmlns:wpg="http://schemas.microsoft.com/office/word/2010/wordprocessingGroup" xmlns:wpi="http://schemas.microsoft.com/office/word/2010/wordprocessingInk" xmlns:wne="http://schemas.microsoft.com/office/word/2006/wordml" xmlns:wps="http://schemas.microsoft.com/office/word/2010/wordprocessingShape" mc:Ignorable="w14 w15 w16se w16cid w16 w16cex w16sdtdh wp14">
+  <w:p>
+    <w:pPr>
+      <w:pStyle w:val="Header"/>
+    </w:pPr>
+  </w:p>
+</w:hdr>
+</file>
+
+<file path=word/header2.xml><?xml version="1.0" encoding="utf-8"?>
+<w:hdr xmlns:wpc="http://schemas.microsoft.com/office/word/2010/wordprocessingCanvas" xmlns:cx="http://schemas.microsoft.com/office/drawing/2014/chartex" xmlns:cx1="http://schemas.microsoft.com/office/drawing/2015/9/8/chartex" xmlns:cx2="http://schemas.microsoft.com/office/drawing/2015/10/21/chartex" xmlns:cx3="http://schemas.microsoft.com/office/drawing/2016/5/9/chartex" xmlns:cx4="http://schemas.microsoft.com/office/drawing/2016/5/10/chartex" xmlns:cx5="http://schemas.microsoft.com/office/drawing/2016/5/11/chartex" xmlns:cx6="http://schemas.microsoft.com/office/drawing/2016/5/12/chartex" xmlns:cx7="http://schemas.microsoft.com/office/drawing/2016/5/13/chartex" xmlns:cx8="http://schemas.microsoft.com/office/drawing/2016/5/14/chartex" xmlns:mc="http://schemas.openxmlformats.org/markup-compatibility/2006" xmlns:aink="http://schemas.microsoft.com/office/drawing/2016/ink" xmlns:am3d="http://schemas.microsoft.com/office/drawing/2017/model3d" xmlns:o="urn:schemas-microsoft-com:office:office" xmlns:oel="http://schemas.microsoft.com/office/2019/extlst" xmlns:r="http://schemas.openxmlformats.org/officeDocument/2006/relationships" xmlns:m="http://schemas.openxmlformats.org/officeDocument/2006/math" xmlns:v="urn:schemas-microsoft-com:vml" xmlns:wp14="http://schemas.microsoft.com/office/word/2010/wordprocessingDrawing" xmlns:wp="http://schemas.openxmlformats.org/drawingml/2006/wordprocessingDrawing" xmlns:w10="urn:schemas-microsoft-com:office:word" xmlns:w="http://schemas.openxmlformats.org/wordprocessingml/2006/main" xmlns:w14="http://schemas.microsoft.com/office/word/2010/wordml" xmlns:w15="http://schemas.microsoft.com/office/word/2012/wordml" xmlns:w16cex="http://schemas.microsoft.com/office/word/2018/wordml/cex" xmlns:w16cid="http://schemas.microsoft.com/office/word/2016/wordml/cid" xmlns:w16="http://schemas.microsoft.com/office/word/2018/wordml" xmlns:w16sdtdh="http://schemas.microsoft.com/office/word/2020/wordml/sdtdatahash" xmlns:w16se="http://schemas.microsoft.com/office/word/2015/wordml/symex" xmlns:wpg="http://schemas.microsoft.com/office/word/2010/wordprocessingGroup" xmlns:wpi="http://schemas.microsoft.com/office/word/2010/wordprocessingInk" xmlns:wne="http://schemas.microsoft.com/office/word/2006/wordml" xmlns:wps="http://schemas.microsoft.com/office/word/2010/wordprocessingShape" mc:Ignorable="w14 w15 w16se w16cid w16 w16cex w16sdtdh wp14">
+  <w:p>
+    <w:pPr>
+      <w:pStyle w:val="Header"/>
+    </w:pPr>
+  </w:p>
+</w:hdr>
+</file>
+
+<file path=word/header3.xml><?xml version="1.0" encoding="utf-8"?>
+<w:hdr xmlns:wpc="http://schemas.microsoft.com/office/word/2010/wordprocessingCanvas" xmlns:cx="http://schemas.microsoft.com/office/drawing/2014/chartex" xmlns:cx1="http://schemas.microsoft.com/office/drawing/2015/9/8/chartex" xmlns:cx2="http://schemas.microsoft.com/office/drawing/2015/10/21/chartex" xmlns:cx3="http://schemas.microsoft.com/office/drawing/2016/5/9/chartex" xmlns:cx4="http://schemas.microsoft.com/office/drawing/2016/5/10/chartex" xmlns:cx5="http://schemas.microsoft.com/office/drawing/2016/5/11/chartex" xmlns:cx6="http://schemas.microsoft.com/office/drawing/2016/5/12/chartex" xmlns:cx7="http://schemas.microsoft.com/office/drawing/2016/5/13/chartex" xmlns:cx8="http://schemas.microsoft.com/office/drawing/2016/5/14/chartex" xmlns:mc="http://schemas.openxmlformats.org/markup-compatibility/2006" xmlns:aink="http://schemas.microsoft.com/office/drawing/2016/ink" xmlns:am3d="http://schemas.microsoft.com/office/drawing/2017/model3d" xmlns:o="urn:schemas-microsoft-com:office:office" xmlns:oel="http://schemas.microsoft.com/office/2019/extlst" xmlns:r="http://schemas.openxmlformats.org/officeDocument/2006/relationships" xmlns:m="http://schemas.openxmlformats.org/officeDocument/2006/math" xmlns:v="urn:schemas-microsoft-com:vml" xmlns:wp14="http://schemas.microsoft.com/office/word/2010/wordprocessingDrawing" xmlns:wp="http://schemas.openxmlformats.org/drawingml/2006/wordprocessingDrawing" xmlns:w10="urn:schemas-microsoft-com:office:word" xmlns:w="http://schemas.openxmlformats.org/wordprocessingml/2006/main" xmlns:w14="http://schemas.microsoft.com/office/word/2010/wordml" xmlns:w15="http://schemas.microsoft.com/office/word/2012/wordml" xmlns:w16cex="http://schemas.microsoft.com/office/word/2018/wordml/cex" xmlns:w16cid="http://schemas.microsoft.com/office/word/2016/wordml/cid" xmlns:w16="http://schemas.microsoft.com/office/word/2018/wordml" xmlns:w16sdtdh="http://schemas.microsoft.com/office/word/2020/wordml/sdtdatahash" xmlns:w16se="http://schemas.microsoft.com/office/word/2015/wordml/symex" xmlns:wpg="http://schemas.microsoft.com/office/word/2010/wordprocessingGroup" xmlns:wpi="http://schemas.microsoft.com/office/word/2010/wordprocessingInk" xmlns:wne="http://schemas.microsoft.com/office/word/2006/wordml" xmlns:wps="http://schemas.microsoft.com/office/word/2010/wordprocessingShape" mc:Ignorable="w14 w15 w16se w16cid w16 w16cex w16sdtdh wp14">
+  <w:p>
+    <w:pPr>
+      <w:pStyle w:val="Header"/>
+    </w:pPr>
+    <w:r>
+      <w:t>Campbell Muscle Lab</w:t>
+    </w:r>
+    <w:r>
+      <w:ptab w:relativeTo="margin" w:alignment="center" w:leader="none"/>
+    </w:r>
+    <w:r>
+      <w:ptab w:relativeTo="margin" w:alignment="right" w:leader="none"/>
+    </w:r>
+    <w:r>
+      <w:t>Last updated 7/21/2023 by Austin WH</w:t>
+    </w:r>
+  </w:p>
+</w:hdr>
 </file>
 
 <file path=word/numbering.xml><?xml version="1.0" encoding="utf-8"?>
@@ -6216,6 +6070,58 @@
       <w:u w:val="single"/>
     </w:rPr>
   </w:style>
+  <w:style w:type="paragraph" w:styleId="Header">
+    <w:name w:val="header"/>
+    <w:basedOn w:val="Normal"/>
+    <w:link w:val="HeaderChar"/>
+    <w:uiPriority w:val="99"/>
+    <w:unhideWhenUsed/>
+    <w:rsid w:val="00DC586A"/>
+    <w:pPr>
+      <w:tabs>
+        <w:tab w:val="center" w:pos="4680"/>
+        <w:tab w:val="right" w:pos="9360"/>
+      </w:tabs>
+    </w:pPr>
+  </w:style>
+  <w:style w:type="character" w:customStyle="1" w:styleId="HeaderChar">
+    <w:name w:val="Header Char"/>
+    <w:basedOn w:val="DefaultParagraphFont"/>
+    <w:link w:val="Header"/>
+    <w:uiPriority w:val="99"/>
+    <w:rsid w:val="00DC586A"/>
+    <w:rPr>
+      <w:rFonts w:ascii="Times New Roman" w:eastAsia="Times New Roman" w:hAnsi="Times New Roman" w:cs="Times New Roman"/>
+      <w:kern w:val="0"/>
+      <w14:ligatures w14:val="none"/>
+    </w:rPr>
+  </w:style>
+  <w:style w:type="paragraph" w:styleId="Footer">
+    <w:name w:val="footer"/>
+    <w:basedOn w:val="Normal"/>
+    <w:link w:val="FooterChar"/>
+    <w:uiPriority w:val="99"/>
+    <w:unhideWhenUsed/>
+    <w:rsid w:val="00DC586A"/>
+    <w:pPr>
+      <w:tabs>
+        <w:tab w:val="center" w:pos="4680"/>
+        <w:tab w:val="right" w:pos="9360"/>
+      </w:tabs>
+    </w:pPr>
+  </w:style>
+  <w:style w:type="character" w:customStyle="1" w:styleId="FooterChar">
+    <w:name w:val="Footer Char"/>
+    <w:basedOn w:val="DefaultParagraphFont"/>
+    <w:link w:val="Footer"/>
+    <w:uiPriority w:val="99"/>
+    <w:rsid w:val="00DC586A"/>
+    <w:rPr>
+      <w:rFonts w:ascii="Times New Roman" w:eastAsia="Times New Roman" w:hAnsi="Times New Roman" w:cs="Times New Roman"/>
+      <w:kern w:val="0"/>
+      <w14:ligatures w14:val="none"/>
+    </w:rPr>
+  </w:style>
 </w:styles>
 </file>
 

</xml_diff>